<commit_message>
Added DeepAutoencoder and SimpleAutoencoder
</commit_message>
<xml_diff>
--- a/documentation/trabalho-graduacao.docx
+++ b/documentation/trabalho-graduacao.docx
@@ -1524,7 +1524,7 @@
                 <wp:positionV relativeFrom="paragraph">
                   <wp:posOffset>36195</wp:posOffset>
                 </wp:positionV>
-                <wp:extent cx="5606415" cy="2326005"/>
+                <wp:extent cx="5607050" cy="2326640"/>
                 <wp:effectExtent l="0" t="0" r="0" b="0"/>
                 <wp:wrapNone/>
                 <wp:docPr id="1" name="Frame1"/>
@@ -1535,7 +1535,7 @@
                       <wps:spPr>
                         <a:xfrm>
                           <a:off x="0" y="0"/>
-                          <a:ext cx="5605920" cy="2325240"/>
+                          <a:ext cx="5606280" cy="2325960"/>
                         </a:xfrm>
                         <a:prstGeom prst="rect">
                           <a:avLst/>
@@ -1613,13 +1613,7 @@
                               <w:rPr>
                                 <w:color w:val="auto"/>
                               </w:rPr>
-                              <w:t>30</w:t>
-                            </w:r>
-                            <w:r>
-                              <w:rPr>
-                                <w:color w:val="auto"/>
-                              </w:rPr>
-                              <w:t xml:space="preserve">f. </w:t>
+                              <w:t xml:space="preserve">30f. </w:t>
                             </w:r>
                           </w:p>
                           <w:p>
@@ -1816,7 +1810,7 @@
           </mc:Choice>
           <mc:Fallback>
             <w:pict>
-              <v:rect id="shape_0" ID="Frame1" fillcolor="white" stroked="t" style="position:absolute;margin-left:14.35pt;margin-top:2.85pt;width:441.35pt;height:183.05pt">
+              <v:rect id="shape_0" ID="Frame1" fillcolor="white" stroked="t" style="position:absolute;margin-left:14.35pt;margin-top:2.85pt;width:441.4pt;height:183.1pt">
                 <w10:wrap type="square"/>
                 <v:fill o:detectmouseclick="t" type="solid" color2="black"/>
                 <v:stroke color="black" weight="720" joinstyle="round" endcap="flat"/>
@@ -1877,13 +1871,7 @@
                         <w:rPr>
                           <w:color w:val="auto"/>
                         </w:rPr>
-                        <w:t>30</w:t>
-                      </w:r>
-                      <w:r>
-                        <w:rPr>
-                          <w:color w:val="auto"/>
-                        </w:rPr>
-                        <w:t xml:space="preserve">f. </w:t>
+                        <w:t xml:space="preserve">30f. </w:t>
                       </w:r>
                     </w:p>
                     <w:p>
@@ -2237,25 +2225,7 @@
         <w:rPr>
           <w:color w:val="auto"/>
         </w:rPr>
-        <w:t xml:space="preserve">2019. </w:t>
-      </w:r>
-      <w:r>
-        <w:rPr>
-          <w:color w:val="auto"/>
-        </w:rPr>
-        <w:t>30</w:t>
-      </w:r>
-      <w:r>
-        <w:rPr>
-          <w:color w:val="auto"/>
-        </w:rPr>
-        <w:t>f.</w:t>
-      </w:r>
-      <w:r>
-        <w:rPr>
-          <w:color w:val="auto"/>
-        </w:rPr>
-        <w:t xml:space="preserve"> Trabalho de Graduação - FATEC de São José dos Campos: Professor Jessen Vidal.</w:t>
+        <w:t>2019. 30f. Trabalho de Graduação - FATEC de São José dos Campos: Professor Jessen Vidal.</w:t>
       </w:r>
     </w:p>
     <w:p>
@@ -2468,7 +2438,7 @@
           <w:bottom w:w="0" w:type="dxa"/>
           <w:right w:w="108" w:type="dxa"/>
         </w:tblCellMar>
-        <w:tblLook w:lastRow="1" w:firstRow="1" w:lastColumn="1" w:firstColumn="1" w:val="01e0" w:noHBand="0" w:noVBand="0"/>
+        <w:tblLook w:val="01e0" w:noVBand="0" w:firstColumn="1" w:lastColumn="1" w:noHBand="0" w:lastRow="1" w:firstRow="1"/>
       </w:tblPr>
       <w:tblGrid>
         <w:gridCol w:w="4656"/>
@@ -4530,25 +4500,7 @@
         <w:rPr>
           <w:lang w:eastAsia="en-US"/>
         </w:rPr>
-        <w:t>A Climatempo é uma empresa que presta consultoria na área de meteorologia e possui produtos voltados para a área d</w:t>
-      </w:r>
-      <w:r>
-        <w:rPr>
-          <w:lang w:eastAsia="en-US"/>
-        </w:rPr>
-        <w:t>o agronegócio</w:t>
-      </w:r>
-      <w:r>
-        <w:rPr>
-          <w:lang w:eastAsia="en-US"/>
-        </w:rPr>
-        <w:t xml:space="preserve"> e alertas meteorológicos. </w:t>
-      </w:r>
-      <w:r>
-        <w:rPr>
-          <w:lang w:eastAsia="en-US"/>
-        </w:rPr>
-        <w:t xml:space="preserve">Teve o seu início da década de 1980 e atualmente foi adquirida pelo grupo norueguês StormGeo. Atualmente os dados utilizados para gerar as previsões são aqueles provenientes de satélites meteorológicos, em específico o satélite GOES16, que é um satélite de órbita geoestacionário, ou seja, acompanha a rotação da Terra em torno do seu próprio eixo. O GOES16 atualmente é mantido pela NOAA, que é a instituição de pesquisa americana responsável por administrar satélites meteorológicos. Os dados são obtidos através de uma antena do GEONETCast, rede mundial que tem como intuito prover informações de satélite por um baixo custo para países em desenvolvimento, sendo então armazenados no servidor da Climatempo. Os dados podem ser divididos entre, dados observacioais, que são dados sem manipulação obtidos via satélite e, dados de previsão, que são dados que já sofreram alterações dos meteorologistas, gerando o modelo utilizado para previsões. O envio das imagens via satélite ocorrem entre 15 minutos a 30 minutos, ou seja, seu volume de armazenamento é extramente alto, levando-se em consideração que os arquivos possuem </w:t>
+        <w:t xml:space="preserve">A Climatempo é uma empresa que presta consultoria na área de meteorologia e possui produtos voltados para a área do agronegócio e alertas meteorológicos. Teve o seu início da década de 1980 e atualmente foi adquirida pelo grupo norueguês StormGeo. Atualmente os dados utilizados para gerar as previsões são aqueles provenientes de satélites meteorológicos, em específico o satélite GOES16, que é um satélite de órbita geoestacionário, ou seja, acompanha a rotação da Terra em torno do seu próprio eixo. O GOES16 atualmente é mantido pela NOAA, que é a instituição de pesquisa americana responsável por administrar satélites meteorológicos. Os dados são obtidos através de uma antena do GEONETCast, rede mundial que tem como intuito prover informações de satélite por um baixo custo para países em desenvolvimento, sendo então armazenados no servidor da Climatempo. Os dados podem ser divididos entre, dados observacioais, que são dados sem manipulação obtidos via satélite e, dados de previsão, que são dados que já sofreram alterações dos meteorologistas, gerando o modelo utilizado para previsões. O envio das imagens via satélite ocorrem entre 15 minutos a 30 minutos, ou seja, seu volume de armazenamento é extramente alto, levando-se em consideração que os arquivos possuem </w:t>
       </w:r>
       <w:r>
         <w:rPr>
@@ -4564,31 +4516,7 @@
           <w:iCs w:val="false"/>
           <w:lang w:eastAsia="en-US"/>
         </w:rPr>
-        <w:t>de extensão. O objetivo do estudo em si está em analisar a viabilidade de se utilizar redes neurais para compactar es</w:t>
-      </w:r>
-      <w:r>
-        <w:rPr>
-          <w:i w:val="false"/>
-          <w:iCs w:val="false"/>
-          <w:lang w:eastAsia="en-US"/>
-        </w:rPr>
-        <w:t>t</w:t>
-      </w:r>
-      <w:r>
-        <w:rPr>
-          <w:i w:val="false"/>
-          <w:iCs w:val="false"/>
-          <w:lang w:eastAsia="en-US"/>
-        </w:rPr>
-        <w:t xml:space="preserve">as imagens de forma eficiente, realizando a sua descompactação </w:t>
-      </w:r>
-      <w:r>
-        <w:rPr>
-          <w:i w:val="false"/>
-          <w:iCs w:val="false"/>
-          <w:lang w:eastAsia="en-US"/>
-        </w:rPr>
-        <w:t xml:space="preserve">quando for necessária, com o mínimo possível de perda na qualidade da imagem. </w:t>
+        <w:t xml:space="preserve">de extensão. O objetivo do estudo em si está em analisar a viabilidade de se utilizar redes neurais para compactar estas imagens de forma eficiente, realizando a sua descompactação quando for necessária, com o mínimo possível de perda na qualidade da imagem. </w:t>
       </w:r>
     </w:p>
     <w:p>
@@ -4605,7 +4533,8 @@
       </w:pPr>
       <w:r>
         <w:rPr>
-          <w:lang w:eastAsia="en-US"/>
+          <w:i w:val="false"/>
+          <w:iCs w:val="false"/>
         </w:rPr>
       </w:r>
     </w:p>
@@ -4624,11 +4553,7 @@
       </w:r>
       <w:r>
         <w:rPr/>
-        <w:t xml:space="preserve">: </w:t>
-      </w:r>
-      <w:r>
-        <w:rPr/>
-        <w:t>Redes Neurais; Inteligência Artificial; Autoencoder; Python; TensorFlow.</w:t>
+        <w:t>: Redes Neurais; Inteligência Artificial; Autoencoder; Python; TensorFlow.</w:t>
       </w:r>
       <w:r>
         <w:br w:type="page"/>
@@ -5156,18 +5081,7 @@
             <w:sz w:val="24"/>
             <w:szCs w:val="24"/>
           </w:rPr>
-          <w:t xml:space="preserve">Figura 1 – </w:t>
-        </w:r>
-        <w:r>
-          <w:rPr>
-            <w:rStyle w:val="IndexLink"/>
-            <w:rFonts w:eastAsia="Arial Unicode MS"/>
-            <w:b w:val="false"/>
-            <w:bCs w:val="false"/>
-            <w:sz w:val="24"/>
-            <w:szCs w:val="24"/>
-          </w:rPr>
-          <w:t>Classe Autoencoder</w:t>
+          <w:t>Figura 1 – Classe Autoencoder</w:t>
         </w:r>
         <w:r>
           <w:rPr>
@@ -5219,40 +5133,7 @@
             <w:sz w:val="24"/>
             <w:szCs w:val="24"/>
           </w:rPr>
-          <w:t xml:space="preserve">Figura </w:t>
-        </w:r>
-        <w:r>
-          <w:rPr>
-            <w:rStyle w:val="IndexLink"/>
-            <w:rFonts w:eastAsia="Arial Unicode MS"/>
-            <w:b w:val="false"/>
-            <w:bCs w:val="false"/>
-            <w:sz w:val="24"/>
-            <w:szCs w:val="24"/>
-          </w:rPr>
-          <w:t>2</w:t>
-        </w:r>
-        <w:r>
-          <w:rPr>
-            <w:rStyle w:val="IndexLink"/>
-            <w:rFonts w:eastAsia="Arial Unicode MS"/>
-            <w:b w:val="false"/>
-            <w:bCs w:val="false"/>
-            <w:sz w:val="24"/>
-            <w:szCs w:val="24"/>
-          </w:rPr>
-          <w:t xml:space="preserve"> – </w:t>
-        </w:r>
-        <w:r>
-          <w:rPr>
-            <w:rStyle w:val="IndexLink"/>
-            <w:rFonts w:eastAsia="Arial Unicode MS"/>
-            <w:b w:val="false"/>
-            <w:bCs w:val="false"/>
-            <w:sz w:val="24"/>
-            <w:szCs w:val="24"/>
-          </w:rPr>
-          <w:t>Utilização da função autoencoder em um dataset</w:t>
+          <w:t>Figura 2 – Utilização da função autoencoder em um dataset</w:t>
         </w:r>
         <w:r>
           <w:rPr>
@@ -6854,9 +6735,6 @@
       <w:r>
         <w:rPr/>
         <w:t>GOES</w:t>
-      </w:r>
-      <w:r>
-        <w:rPr/>
         <w:tab/>
         <w:tab/>
       </w:r>
@@ -6903,11 +6781,6 @@
           <w:lang w:val="en-US"/>
         </w:rPr>
         <w:t>NOAA</w:t>
-      </w:r>
-      <w:r>
-        <w:rPr>
-          <w:lang w:val="en-US"/>
-        </w:rPr>
         <w:tab/>
         <w:tab/>
       </w:r>
@@ -6933,7 +6806,11 @@
         </w:rPr>
       </w:pPr>
       <w:r>
-        <w:rPr/>
+        <w:rPr>
+          <w:i/>
+          <w:iCs/>
+          <w:lang w:val="en-US"/>
+        </w:rPr>
       </w:r>
     </w:p>
     <w:p>
@@ -6948,7 +6825,11 @@
         </w:rPr>
       </w:pPr>
       <w:r>
-        <w:rPr/>
+        <w:rPr>
+          <w:i/>
+          <w:iCs/>
+          <w:lang w:val="en-US"/>
+        </w:rPr>
       </w:r>
     </w:p>
     <w:p>
@@ -6963,7 +6844,11 @@
         </w:rPr>
       </w:pPr>
       <w:r>
-        <w:rPr/>
+        <w:rPr>
+          <w:i/>
+          <w:iCs/>
+          <w:lang w:val="en-US"/>
+        </w:rPr>
       </w:r>
     </w:p>
     <w:p>
@@ -7613,9 +7498,6 @@
         <w:rPr/>
         <w:tab/>
         <w:tab/>
-      </w:r>
-      <w:r>
-        <w:rPr/>
         <w:t>Micrómetro</w:t>
       </w:r>
     </w:p>
@@ -8709,21 +8591,6 @@
             <w:r>
               <w:rPr>
                 <w:webHidden/>
-                <w:rStyle w:val="IndexLink"/>
-                <w:vanish w:val="false"/>
-              </w:rPr>
-              <w:t>2.3.</w:t>
-            </w:r>
-            <w:r>
-              <w:rPr>
-                <w:rStyle w:val="IndexLink"/>
-                <w:vanish w:val="false"/>
-              </w:rPr>
-              <w:t>2</w:t>
-            </w:r>
-            <w:r>
-              <w:rPr>
-                <w:webHidden/>
               </w:rPr>
               <w:fldChar w:fldCharType="begin"/>
             </w:r>
@@ -8741,10 +8608,11 @@
             </w:r>
             <w:r>
               <w:rPr>
+                <w:webHidden/>
                 <w:rStyle w:val="IndexLink"/>
                 <w:vanish w:val="false"/>
               </w:rPr>
-              <w:t>. Órbita geoestacionário</w:t>
+              <w:t>2.3.2. Órbita geoestacionário</w:t>
               <w:tab/>
               <w:t>19</w:t>
             </w:r>
@@ -8778,21 +8646,7 @@
                 <w:rStyle w:val="IndexLink"/>
                 <w:vanish w:val="false"/>
               </w:rPr>
-              <w:t>2.3.</w:t>
-            </w:r>
-            <w:r>
-              <w:rPr>
-                <w:rStyle w:val="IndexLink"/>
-                <w:vanish w:val="false"/>
-              </w:rPr>
-              <w:t>3</w:t>
-            </w:r>
-            <w:r>
-              <w:rPr>
-                <w:rStyle w:val="IndexLink"/>
-                <w:vanish w:val="false"/>
-              </w:rPr>
-              <w:t>. Órbita polar</w:t>
+              <w:t>2.3.3. Órbita polar</w:t>
               <w:tab/>
             </w:r>
           </w:hyperlink>
@@ -8810,7 +8664,7 @@
               <w:tab w:val="clear" w:pos="709"/>
               <w:tab w:val="right" w:pos="9062" w:leader="dot"/>
             </w:tabs>
-            <w:ind w:hanging="0"/>
+            <w:ind w:left="288" w:hanging="0"/>
             <w:rPr/>
           </w:pPr>
           <w:r>
@@ -8826,35 +8680,7 @@
                 <w:rStyle w:val="IndexLink"/>
                 <w:vanish w:val="false"/>
               </w:rPr>
-              <w:t>2.</w:t>
-            </w:r>
-            <w:r>
-              <w:rPr>
-                <w:rStyle w:val="IndexLink"/>
-                <w:vanish w:val="false"/>
-              </w:rPr>
-              <w:t>4</w:t>
-            </w:r>
-            <w:r>
-              <w:rPr>
-                <w:rStyle w:val="IndexLink"/>
-                <w:vanish w:val="false"/>
-              </w:rPr>
-              <w:t>. NO</w:t>
-            </w:r>
-            <w:r>
-              <w:rPr>
-                <w:rStyle w:val="IndexLink"/>
-                <w:vanish w:val="false"/>
-              </w:rPr>
-              <w:t>A</w:t>
-            </w:r>
-            <w:r>
-              <w:rPr>
-                <w:rStyle w:val="IndexLink"/>
-                <w:vanish w:val="false"/>
-              </w:rPr>
-              <w:t>A</w:t>
+              <w:t>2.4. NOAA</w:t>
               <w:tab/>
             </w:r>
           </w:hyperlink>
@@ -8872,7 +8698,7 @@
               <w:tab w:val="clear" w:pos="709"/>
               <w:tab w:val="right" w:pos="9062" w:leader="dot"/>
             </w:tabs>
-            <w:ind w:hanging="0"/>
+            <w:ind w:left="288" w:hanging="0"/>
             <w:rPr/>
           </w:pPr>
           <w:r>
@@ -8888,21 +8714,7 @@
                 <w:rStyle w:val="IndexLink"/>
                 <w:vanish w:val="false"/>
               </w:rPr>
-              <w:t>2.</w:t>
-            </w:r>
-            <w:r>
-              <w:rPr>
-                <w:rStyle w:val="IndexLink"/>
-                <w:vanish w:val="false"/>
-              </w:rPr>
-              <w:t>5</w:t>
-            </w:r>
-            <w:r>
-              <w:rPr>
-                <w:rStyle w:val="IndexLink"/>
-                <w:vanish w:val="false"/>
-              </w:rPr>
-              <w:t>. GOES16</w:t>
+              <w:t>2.5. GOES16</w:t>
               <w:tab/>
             </w:r>
           </w:hyperlink>
@@ -8935,35 +8747,7 @@
                 <w:rStyle w:val="IndexLink"/>
                 <w:vanish w:val="false"/>
               </w:rPr>
-              <w:t>2.</w:t>
-            </w:r>
-            <w:r>
-              <w:rPr>
-                <w:rStyle w:val="IndexLink"/>
-                <w:vanish w:val="false"/>
-              </w:rPr>
-              <w:t>5</w:t>
-            </w:r>
-            <w:r>
-              <w:rPr>
-                <w:rStyle w:val="IndexLink"/>
-                <w:vanish w:val="false"/>
-              </w:rPr>
-              <w:t xml:space="preserve">.2. </w:t>
-            </w:r>
-            <w:r>
-              <w:rPr>
-                <w:rStyle w:val="IndexLink"/>
-                <w:vanish w:val="false"/>
-              </w:rPr>
-              <w:t xml:space="preserve">Canal </w:t>
-            </w:r>
-            <w:r>
-              <w:rPr>
-                <w:rStyle w:val="IndexLink"/>
-                <w:vanish w:val="false"/>
-              </w:rPr>
-              <w:t>Visível</w:t>
+              <w:t>2.5.2. Canal Visível</w:t>
               <w:tab/>
             </w:r>
           </w:hyperlink>
@@ -8996,35 +8780,7 @@
                 <w:rStyle w:val="IndexLink"/>
                 <w:vanish w:val="false"/>
               </w:rPr>
-              <w:t>2.</w:t>
-            </w:r>
-            <w:r>
-              <w:rPr>
-                <w:rStyle w:val="IndexLink"/>
-                <w:vanish w:val="false"/>
-              </w:rPr>
-              <w:t>5.</w:t>
-            </w:r>
-            <w:r>
-              <w:rPr>
-                <w:rStyle w:val="IndexLink"/>
-                <w:vanish w:val="false"/>
-              </w:rPr>
-              <w:t xml:space="preserve">1. </w:t>
-            </w:r>
-            <w:r>
-              <w:rPr>
-                <w:rStyle w:val="IndexLink"/>
-                <w:vanish w:val="false"/>
-              </w:rPr>
-              <w:t xml:space="preserve">Canal </w:t>
-            </w:r>
-            <w:r>
-              <w:rPr>
-                <w:rStyle w:val="IndexLink"/>
-                <w:vanish w:val="false"/>
-              </w:rPr>
-              <w:t>Infravermelho</w:t>
+              <w:t>2.5.1. Canal Infravermelho</w:t>
               <w:tab/>
             </w:r>
           </w:hyperlink>
@@ -9057,35 +8813,7 @@
                 <w:rStyle w:val="IndexLink"/>
                 <w:vanish w:val="false"/>
               </w:rPr>
-              <w:t>2.</w:t>
-            </w:r>
-            <w:r>
-              <w:rPr>
-                <w:rStyle w:val="IndexLink"/>
-                <w:vanish w:val="false"/>
-              </w:rPr>
-              <w:t>5</w:t>
-            </w:r>
-            <w:r>
-              <w:rPr>
-                <w:rStyle w:val="IndexLink"/>
-                <w:vanish w:val="false"/>
-              </w:rPr>
-              <w:t xml:space="preserve">.3. </w:t>
-            </w:r>
-            <w:r>
-              <w:rPr>
-                <w:rStyle w:val="IndexLink"/>
-                <w:vanish w:val="false"/>
-              </w:rPr>
-              <w:t xml:space="preserve">Canal de </w:t>
-            </w:r>
-            <w:r>
-              <w:rPr>
-                <w:rStyle w:val="IndexLink"/>
-                <w:vanish w:val="false"/>
-              </w:rPr>
-              <w:t>Vapor d’água</w:t>
+              <w:t>2.5.3. Canal de Vapor d’água</w:t>
               <w:tab/>
             </w:r>
           </w:hyperlink>
@@ -9139,21 +8867,7 @@
                 <w:rStyle w:val="IndexLink"/>
                 <w:vanish w:val="false"/>
               </w:rPr>
-              <w:t>2.</w:t>
-            </w:r>
-            <w:r>
-              <w:rPr>
-                <w:rStyle w:val="IndexLink"/>
-                <w:vanish w:val="false"/>
-              </w:rPr>
-              <w:t>7</w:t>
-            </w:r>
-            <w:r>
-              <w:rPr>
-                <w:rStyle w:val="IndexLink"/>
-                <w:vanish w:val="false"/>
-              </w:rPr>
-              <w:t>. Redes Neurais</w:t>
+              <w:t>2.7. Redes Neurais</w:t>
               <w:tab/>
             </w:r>
           </w:hyperlink>
@@ -9180,21 +8894,7 @@
                 <w:rStyle w:val="IndexLink"/>
                 <w:vanish w:val="false"/>
               </w:rPr>
-              <w:t>2.</w:t>
-            </w:r>
-            <w:r>
-              <w:rPr>
-                <w:rStyle w:val="IndexLink"/>
-                <w:vanish w:val="false"/>
-              </w:rPr>
-              <w:t>8</w:t>
-            </w:r>
-            <w:r>
-              <w:rPr>
-                <w:rStyle w:val="IndexLink"/>
-                <w:vanish w:val="false"/>
-              </w:rPr>
-              <w:t>. Python</w:t>
+              <w:t>2.8. Python</w:t>
               <w:tab/>
             </w:r>
           </w:hyperlink>
@@ -9221,21 +8921,7 @@
                 <w:rStyle w:val="IndexLink"/>
                 <w:vanish w:val="false"/>
               </w:rPr>
-              <w:t>2.</w:t>
-            </w:r>
-            <w:r>
-              <w:rPr>
-                <w:rStyle w:val="IndexLink"/>
-                <w:vanish w:val="false"/>
-              </w:rPr>
-              <w:t>9</w:t>
-            </w:r>
-            <w:r>
-              <w:rPr>
-                <w:rStyle w:val="IndexLink"/>
-                <w:vanish w:val="false"/>
-              </w:rPr>
-              <w:t>. Tensorflow</w:t>
+              <w:t>2.9. Tensorflow</w:t>
               <w:tab/>
             </w:r>
           </w:hyperlink>
@@ -9262,21 +8948,7 @@
                 <w:rStyle w:val="IndexLink"/>
                 <w:vanish w:val="false"/>
               </w:rPr>
-              <w:t>2.1</w:t>
-            </w:r>
-            <w:r>
-              <w:rPr>
-                <w:rStyle w:val="IndexLink"/>
-                <w:vanish w:val="false"/>
-              </w:rPr>
-              <w:t>0</w:t>
-            </w:r>
-            <w:r>
-              <w:rPr>
-                <w:rStyle w:val="IndexLink"/>
-                <w:vanish w:val="false"/>
-              </w:rPr>
-              <w:t>. Autoencoders</w:t>
+              <w:t>2.10. Autoencoders</w:t>
               <w:tab/>
             </w:r>
           </w:hyperlink>
@@ -9400,28 +9072,7 @@
             </w:rPr>
             <w:t>4.1. Resultado da compressão de imagens</w:t>
             <w:tab/>
-          </w:r>
-          <w:r>
-            <w:rPr>
-              <w:rFonts w:eastAsia="" w:cs="" w:cstheme="minorBidi" w:eastAsiaTheme="minorEastAsia"/>
-              <w:color w:val="auto"/>
-              <w:kern w:val="0"/>
-              <w:sz w:val="24"/>
-              <w:szCs w:val="24"/>
-              <w:lang w:val="pt-BR" w:eastAsia="pt-BR" w:bidi="ar-SA"/>
-            </w:rPr>
-            <w:t>2</w:t>
-          </w:r>
-          <w:r>
-            <w:rPr>
-              <w:rFonts w:eastAsia="" w:cs="" w:cstheme="minorBidi" w:eastAsiaTheme="minorEastAsia"/>
-              <w:color w:val="auto"/>
-              <w:kern w:val="0"/>
-              <w:sz w:val="24"/>
-              <w:szCs w:val="24"/>
-              <w:lang w:val="pt-BR" w:eastAsia="pt-BR" w:bidi="ar-SA"/>
-            </w:rPr>
-            <w:t>8</w:t>
+            <w:t>28</w:t>
           </w:r>
         </w:p>
         <w:p>
@@ -9448,13 +9099,7 @@
             <w:rPr>
               <w:vanish w:val="false"/>
             </w:rPr>
-            <w:t>2</w:t>
-          </w:r>
-          <w:r>
-            <w:rPr>
-              <w:vanish w:val="false"/>
-            </w:rPr>
-            <w:t>9</w:t>
+            <w:t>29</w:t>
           </w:r>
         </w:p>
         <w:p>
@@ -9481,28 +9126,7 @@
             </w:rPr>
             <w:t>2.3. Conclusão</w:t>
             <w:tab/>
-          </w:r>
-          <w:r>
-            <w:rPr>
-              <w:rFonts w:eastAsia="" w:cs="" w:cstheme="minorBidi" w:eastAsiaTheme="minorEastAsia"/>
-              <w:color w:val="auto"/>
-              <w:kern w:val="0"/>
-              <w:sz w:val="24"/>
-              <w:szCs w:val="24"/>
-              <w:lang w:val="pt-BR" w:eastAsia="pt-BR" w:bidi="ar-SA"/>
-            </w:rPr>
-            <w:t>2</w:t>
-          </w:r>
-          <w:r>
-            <w:rPr>
-              <w:rFonts w:eastAsia="" w:cs="" w:cstheme="minorBidi" w:eastAsiaTheme="minorEastAsia"/>
-              <w:color w:val="auto"/>
-              <w:kern w:val="0"/>
-              <w:sz w:val="24"/>
-              <w:szCs w:val="24"/>
-              <w:lang w:val="pt-BR" w:eastAsia="pt-BR" w:bidi="ar-SA"/>
-            </w:rPr>
-            <w:t>9</w:t>
+            <w:t>29</w:t>
           </w:r>
         </w:p>
         <w:p>
@@ -9529,28 +9153,7 @@
             </w:rPr>
             <w:t>2.4. Trabalhos futuros</w:t>
             <w:tab/>
-          </w:r>
-          <w:r>
-            <w:rPr>
-              <w:rFonts w:eastAsia="" w:cs="" w:cstheme="minorBidi" w:eastAsiaTheme="minorEastAsia"/>
-              <w:color w:val="auto"/>
-              <w:kern w:val="0"/>
-              <w:sz w:val="24"/>
-              <w:szCs w:val="24"/>
-              <w:lang w:val="pt-BR" w:eastAsia="pt-BR" w:bidi="ar-SA"/>
-            </w:rPr>
-            <w:t>2</w:t>
-          </w:r>
-          <w:r>
-            <w:rPr>
-              <w:rFonts w:eastAsia="" w:cs="" w:cstheme="minorBidi" w:eastAsiaTheme="minorEastAsia"/>
-              <w:color w:val="auto"/>
-              <w:kern w:val="0"/>
-              <w:sz w:val="24"/>
-              <w:szCs w:val="24"/>
-              <w:lang w:val="pt-BR" w:eastAsia="pt-BR" w:bidi="ar-SA"/>
-            </w:rPr>
-            <w:t>9</w:t>
+            <w:t>29</w:t>
           </w:r>
         </w:p>
         <w:p>
@@ -9672,10 +9275,10 @@
           <w:szCs w:val="28"/>
         </w:rPr>
       </w:pPr>
-      <w:bookmarkStart w:id="2" w:name="_Toc483916783"/>
-      <w:bookmarkStart w:id="3" w:name="_Toc484509749"/>
-      <w:bookmarkStart w:id="4" w:name="_Toc483916828"/>
-      <w:bookmarkStart w:id="5" w:name="_Toc118654374"/>
+      <w:bookmarkStart w:id="2" w:name="_Toc118654374"/>
+      <w:bookmarkStart w:id="3" w:name="_Toc483916828"/>
+      <w:bookmarkStart w:id="4" w:name="_Toc484509749"/>
+      <w:bookmarkStart w:id="5" w:name="_Toc483916783"/>
       <w:r>
         <w:rPr>
           <w:caps w:val="false"/>
@@ -9824,9 +9427,9 @@
         <w:spacing w:lineRule="auto" w:line="360"/>
         <w:rPr/>
       </w:pPr>
-      <w:bookmarkStart w:id="6" w:name="_Toc484509750"/>
+      <w:bookmarkStart w:id="6" w:name="_Toc483916784"/>
       <w:bookmarkStart w:id="7" w:name="_Toc483916829"/>
-      <w:bookmarkStart w:id="8" w:name="_Toc483916784"/>
+      <w:bookmarkStart w:id="8" w:name="_Toc484509750"/>
       <w:bookmarkStart w:id="9" w:name="_Toc118654378"/>
       <w:r>
         <w:rPr/>
@@ -9899,9 +9502,9 @@
         <w:spacing w:lineRule="auto" w:line="360"/>
         <w:rPr/>
       </w:pPr>
-      <w:bookmarkStart w:id="10" w:name="_Toc483916830"/>
+      <w:bookmarkStart w:id="10" w:name="_Toc484509751"/>
       <w:bookmarkStart w:id="11" w:name="_Toc483916785"/>
-      <w:bookmarkStart w:id="12" w:name="_Toc484509751"/>
+      <w:bookmarkStart w:id="12" w:name="_Toc483916830"/>
       <w:r>
         <w:rPr/>
         <w:t>1.2. Objetivos Específicos</w:t>
@@ -10172,9 +9775,9 @@
           <w:szCs w:val="28"/>
         </w:rPr>
       </w:pPr>
-      <w:bookmarkStart w:id="16" w:name="_Toc484509756"/>
+      <w:bookmarkStart w:id="16" w:name="_Toc483916789"/>
       <w:bookmarkStart w:id="17" w:name="_Toc483916834"/>
-      <w:bookmarkStart w:id="18" w:name="_Toc483916789"/>
+      <w:bookmarkStart w:id="18" w:name="_Toc484509756"/>
       <w:r>
         <w:rPr>
           <w:caps w:val="false"/>
@@ -10209,9 +9812,9 @@
         <w:spacing w:lineRule="auto" w:line="360"/>
         <w:rPr/>
       </w:pPr>
-      <w:bookmarkStart w:id="19" w:name="_Toc483916790"/>
+      <w:bookmarkStart w:id="19" w:name="_Toc484509757"/>
       <w:bookmarkStart w:id="20" w:name="_Toc483916835"/>
-      <w:bookmarkStart w:id="21" w:name="_Toc484509757"/>
+      <w:bookmarkStart w:id="21" w:name="_Toc483916790"/>
       <w:r>
         <w:rPr/>
         <w:t xml:space="preserve">2.1. </w:t>
@@ -10287,9 +9890,9 @@
         <w:spacing w:lineRule="auto" w:line="360"/>
         <w:rPr/>
       </w:pPr>
-      <w:bookmarkStart w:id="22" w:name="_Toc484509758"/>
+      <w:bookmarkStart w:id="22" w:name="_Toc483916836"/>
       <w:bookmarkStart w:id="23" w:name="_Toc483916791"/>
-      <w:bookmarkStart w:id="24" w:name="_Toc483916836"/>
+      <w:bookmarkStart w:id="24" w:name="_Toc484509758"/>
       <w:r>
         <w:rPr/>
         <w:t xml:space="preserve">2.2. </w:t>
@@ -10387,9 +9990,9 @@
         <w:ind w:left="288" w:hanging="0"/>
         <w:rPr/>
       </w:pPr>
-      <w:bookmarkStart w:id="25" w:name="_Toc4839167911"/>
+      <w:bookmarkStart w:id="25" w:name="_Toc4845097581"/>
       <w:bookmarkStart w:id="26" w:name="_Toc4839168361"/>
-      <w:bookmarkStart w:id="27" w:name="_Toc4845097581"/>
+      <w:bookmarkStart w:id="27" w:name="_Toc4839167911"/>
       <w:r>
         <w:rPr/>
         <w:t xml:space="preserve">2.3. </w:t>
@@ -10512,9 +10115,9 @@
         <w:outlineLvl w:val="1"/>
         <w:rPr/>
       </w:pPr>
-      <w:bookmarkStart w:id="28" w:name="_Toc48450975813"/>
+      <w:bookmarkStart w:id="28" w:name="_Toc48391679113"/>
       <w:bookmarkStart w:id="29" w:name="_Toc48391683613"/>
-      <w:bookmarkStart w:id="30" w:name="_Toc48391679113"/>
+      <w:bookmarkStart w:id="30" w:name="_Toc48450975813"/>
       <w:r>
         <w:rPr/>
         <w:t xml:space="preserve">2.3.1. </w:t>
@@ -10573,9 +10176,9 @@
         <w:outlineLvl w:val="1"/>
         <w:rPr/>
       </w:pPr>
-      <w:bookmarkStart w:id="31" w:name="_Toc484509758132"/>
+      <w:bookmarkStart w:id="31" w:name="_Toc483916791132"/>
       <w:bookmarkStart w:id="32" w:name="_Toc483916836132"/>
-      <w:bookmarkStart w:id="33" w:name="_Toc483916791132"/>
+      <w:bookmarkStart w:id="33" w:name="_Toc484509758132"/>
       <w:r>
         <w:rPr/>
         <w:t xml:space="preserve">2.3.2. </w:t>
@@ -10744,9 +10347,9 @@
         <w:outlineLvl w:val="1"/>
         <w:rPr/>
       </w:pPr>
-      <w:bookmarkStart w:id="34" w:name="_Toc4839167911311"/>
+      <w:bookmarkStart w:id="34" w:name="_Toc4845097581311"/>
       <w:bookmarkStart w:id="35" w:name="_Toc4839168361311"/>
-      <w:bookmarkStart w:id="36" w:name="_Toc4845097581311"/>
+      <w:bookmarkStart w:id="36" w:name="_Toc4839167911311"/>
       <w:r>
         <w:rPr/>
         <w:t xml:space="preserve">2.3.3. </w:t>
@@ -10924,9 +10527,9 @@
         <w:ind w:left="288" w:hanging="0"/>
         <w:rPr/>
       </w:pPr>
-      <w:bookmarkStart w:id="37" w:name="_Toc4845097582"/>
+      <w:bookmarkStart w:id="37" w:name="_Toc4839167912"/>
       <w:bookmarkStart w:id="38" w:name="_Toc4839168362"/>
-      <w:bookmarkStart w:id="39" w:name="_Toc4839167912"/>
+      <w:bookmarkStart w:id="39" w:name="_Toc4845097582"/>
       <w:r>
         <w:rPr/>
         <w:t xml:space="preserve">2.4. </w:t>
@@ -10936,15 +10539,7 @@
       <w:bookmarkEnd w:id="39"/>
       <w:r>
         <w:rPr/>
-        <w:t xml:space="preserve"> NO</w:t>
-      </w:r>
-      <w:r>
-        <w:rPr/>
-        <w:t>A</w:t>
-      </w:r>
-      <w:r>
-        <w:rPr/>
-        <w:t>A</w:t>
+        <w:t xml:space="preserve"> NOAA</w:t>
       </w:r>
     </w:p>
     <w:p>
@@ -11006,9 +10601,9 @@
         <w:ind w:left="288" w:hanging="0"/>
         <w:rPr/>
       </w:pPr>
-      <w:bookmarkStart w:id="40" w:name="_Toc4845097583"/>
+      <w:bookmarkStart w:id="40" w:name="_Toc4839168363"/>
       <w:bookmarkStart w:id="41" w:name="_Toc4839167913"/>
-      <w:bookmarkStart w:id="42" w:name="_Toc4839168363"/>
+      <w:bookmarkStart w:id="42" w:name="_Toc4845097583"/>
       <w:r>
         <w:rPr/>
         <w:t xml:space="preserve">2.5. </w:t>
@@ -11183,9 +10778,9 @@
         <w:ind w:left="288" w:hanging="0"/>
         <w:rPr/>
       </w:pPr>
-      <w:bookmarkStart w:id="43" w:name="_Toc4845097584"/>
+      <w:bookmarkStart w:id="43" w:name="_Toc4839168364"/>
       <w:bookmarkStart w:id="44" w:name="_Toc4839167914"/>
-      <w:bookmarkStart w:id="45" w:name="_Toc4839168364"/>
+      <w:bookmarkStart w:id="45" w:name="_Toc4845097584"/>
       <w:r>
         <w:rPr/>
         <w:t xml:space="preserve">2.5.1 </w:t>
@@ -11231,9 +10826,9 @@
         <w:ind w:left="288" w:hanging="0"/>
         <w:rPr/>
       </w:pPr>
-      <w:bookmarkStart w:id="46" w:name="_Toc48450975841"/>
+      <w:bookmarkStart w:id="46" w:name="_Toc48391679141"/>
       <w:bookmarkStart w:id="47" w:name="_Toc48391683641"/>
-      <w:bookmarkStart w:id="48" w:name="_Toc48391679141"/>
+      <w:bookmarkStart w:id="48" w:name="_Toc48450975841"/>
       <w:r>
         <w:rPr/>
         <w:t xml:space="preserve">2.5.2 </w:t>
@@ -11280,9 +10875,9 @@
         <w:ind w:left="288" w:hanging="0"/>
         <w:rPr/>
       </w:pPr>
-      <w:bookmarkStart w:id="49" w:name="_Toc48391679142"/>
+      <w:bookmarkStart w:id="49" w:name="_Toc48391683642"/>
       <w:bookmarkStart w:id="50" w:name="_Toc48450975842"/>
-      <w:bookmarkStart w:id="51" w:name="_Toc48391683642"/>
+      <w:bookmarkStart w:id="51" w:name="_Toc48391679142"/>
       <w:r>
         <w:rPr/>
         <w:t xml:space="preserve">2.5.3 </w:t>
@@ -11471,9 +11066,9 @@
         <w:ind w:left="288" w:hanging="0"/>
         <w:rPr/>
       </w:pPr>
-      <w:bookmarkStart w:id="52" w:name="_Toc4839168365"/>
+      <w:bookmarkStart w:id="52" w:name="_Toc4845097585"/>
       <w:bookmarkStart w:id="53" w:name="_Toc4839167915"/>
-      <w:bookmarkStart w:id="54" w:name="_Toc4845097585"/>
+      <w:bookmarkStart w:id="54" w:name="_Toc4839168365"/>
       <w:r>
         <w:rPr/>
         <w:t xml:space="preserve">2.6. </w:t>
@@ -11596,9 +11191,9 @@
         <w:ind w:left="288" w:hanging="0"/>
         <w:rPr/>
       </w:pPr>
-      <w:bookmarkStart w:id="55" w:name="_Toc4839167919"/>
+      <w:bookmarkStart w:id="55" w:name="_Toc4845097589"/>
       <w:bookmarkStart w:id="56" w:name="_Toc4839168369"/>
-      <w:bookmarkStart w:id="57" w:name="_Toc4845097589"/>
+      <w:bookmarkStart w:id="57" w:name="_Toc4839167919"/>
       <w:r>
         <w:rPr/>
         <w:t xml:space="preserve">2.7. </w:t>
@@ -11660,9 +11255,9 @@
         <w:ind w:left="288" w:hanging="0"/>
         <w:rPr/>
       </w:pPr>
-      <w:bookmarkStart w:id="58" w:name="_Toc48391683611"/>
+      <w:bookmarkStart w:id="58" w:name="_Toc48391679111"/>
       <w:bookmarkStart w:id="59" w:name="_Toc48450975811"/>
-      <w:bookmarkStart w:id="60" w:name="_Toc48391679111"/>
+      <w:bookmarkStart w:id="60" w:name="_Toc48391683611"/>
       <w:r>
         <w:rPr/>
         <w:t xml:space="preserve">2.8. </w:t>
@@ -11755,9 +11350,9 @@
         <w:ind w:left="288" w:hanging="0"/>
         <w:rPr/>
       </w:pPr>
-      <w:bookmarkStart w:id="61" w:name="_Toc48450975812"/>
+      <w:bookmarkStart w:id="61" w:name="_Toc48391679112"/>
       <w:bookmarkStart w:id="62" w:name="_Toc48391683612"/>
-      <w:bookmarkStart w:id="63" w:name="_Toc48391679112"/>
+      <w:bookmarkStart w:id="63" w:name="_Toc48450975812"/>
       <w:r>
         <w:rPr/>
         <w:t xml:space="preserve">2.9. </w:t>
@@ -11826,9 +11421,9 @@
         <w:outlineLvl w:val="1"/>
         <w:rPr/>
       </w:pPr>
-      <w:bookmarkStart w:id="64" w:name="_Toc48450975810"/>
+      <w:bookmarkStart w:id="64" w:name="_Toc48391683610"/>
       <w:bookmarkStart w:id="65" w:name="_Toc48391679110"/>
-      <w:bookmarkStart w:id="66" w:name="_Toc48391683610"/>
+      <w:bookmarkStart w:id="66" w:name="_Toc48450975810"/>
       <w:r>
         <w:rPr/>
         <w:t xml:space="preserve">2.10. </w:t>
@@ -11877,9 +11472,9 @@
           <w:szCs w:val="28"/>
         </w:rPr>
       </w:pPr>
-      <w:bookmarkStart w:id="67" w:name="_Toc483916837"/>
+      <w:bookmarkStart w:id="67" w:name="_Toc484509759"/>
       <w:bookmarkStart w:id="68" w:name="_Toc483916792"/>
-      <w:bookmarkStart w:id="69" w:name="_Toc484509759"/>
+      <w:bookmarkStart w:id="69" w:name="_Toc483916837"/>
       <w:bookmarkStart w:id="70" w:name="_Toc118654511"/>
       <w:bookmarkEnd w:id="70"/>
       <w:r>
@@ -11925,21 +11520,7 @@
           <w:b/>
           <w:bCs/>
         </w:rPr>
-        <w:t xml:space="preserve">Figura 1 – </w:t>
-      </w:r>
-      <w:r>
-        <w:rPr>
-          <w:b/>
-          <w:bCs/>
-        </w:rPr>
-        <w:t>Classe Autoencoder</w:t>
-      </w:r>
-      <w:r>
-        <w:rPr>
-          <w:b/>
-          <w:bCs/>
-        </w:rPr>
-        <w:t>.</w:t>
+        <w:t>Figura 1 – Classe Autoencoder.</w:t>
       </w:r>
     </w:p>
     <w:p>
@@ -11955,7 +11536,7 @@
       </w:pPr>
       <w:r>
         <w:drawing>
-          <wp:anchor behindDoc="0" distT="0" distB="0" distL="0" distR="0" simplePos="0" locked="0" layoutInCell="1" allowOverlap="1" relativeHeight="4">
+          <wp:anchor behindDoc="0" distT="0" distB="0" distL="0" distR="0" simplePos="0" locked="0" layoutInCell="1" allowOverlap="1" relativeHeight="3">
             <wp:simplePos x="0" y="0"/>
             <wp:positionH relativeFrom="column">
               <wp:align>center</wp:align>
@@ -12005,42 +11586,14 @@
           <w:sz w:val="22"/>
           <w:szCs w:val="22"/>
         </w:rPr>
-        <w:t xml:space="preserve">Fonte: </w:t>
+        <w:t>F</w:t>
       </w:r>
       <w:r>
         <w:rPr>
           <w:sz w:val="22"/>
           <w:szCs w:val="22"/>
         </w:rPr>
-        <w:t xml:space="preserve">Ways to Implement Autoencoders with TensorFlow and Python. </w:t>
-      </w:r>
-      <w:r>
-        <w:rPr>
-          <w:sz w:val="22"/>
-          <w:szCs w:val="22"/>
-        </w:rPr>
-        <w:t>(</w:t>
-      </w:r>
-      <w:r>
-        <w:rPr>
-          <w:sz w:val="22"/>
-          <w:szCs w:val="22"/>
-        </w:rPr>
-        <w:t>2018</w:t>
-      </w:r>
-      <w:r>
-        <w:rPr>
-          <w:sz w:val="22"/>
-          <w:szCs w:val="22"/>
-        </w:rPr>
-        <w:t>)</w:t>
-      </w:r>
-      <w:r>
-        <w:rPr>
-          <w:sz w:val="22"/>
-          <w:szCs w:val="22"/>
-        </w:rPr>
-        <w:t>.</w:t>
+        <w:t>onte: Ways to Implement Autoencoders with TensorFlow and Python. (2018).</w:t>
       </w:r>
     </w:p>
     <w:p>
@@ -12079,12 +11632,9 @@
         <w:rPr/>
       </w:pPr>
       <w:r>
-        <w:rPr>
-          <w:b/>
-          <w:bCs/>
-        </w:rPr>
+        <w:rPr/>
         <w:drawing>
-          <wp:anchor behindDoc="0" distT="0" distB="0" distL="0" distR="0" simplePos="0" locked="0" layoutInCell="1" allowOverlap="1" relativeHeight="5">
+          <wp:anchor behindDoc="0" distT="0" distB="0" distL="0" distR="0" simplePos="0" locked="0" layoutInCell="1" allowOverlap="1" relativeHeight="4">
             <wp:simplePos x="0" y="0"/>
             <wp:positionH relativeFrom="column">
               <wp:posOffset>91440</wp:posOffset>
@@ -12147,35 +11697,7 @@
           <w:b/>
           <w:bCs/>
         </w:rPr>
-        <w:t xml:space="preserve">Figura </w:t>
-      </w:r>
-      <w:r>
-        <w:rPr>
-          <w:b/>
-          <w:bCs/>
-        </w:rPr>
-        <w:t>2</w:t>
-      </w:r>
-      <w:r>
-        <w:rPr>
-          <w:b/>
-          <w:bCs/>
-        </w:rPr>
-        <w:t xml:space="preserve"> – </w:t>
-      </w:r>
-      <w:r>
-        <w:rPr>
-          <w:b/>
-          <w:bCs/>
-        </w:rPr>
-        <w:t>Utilização da função autoencoder em um dataset</w:t>
-      </w:r>
-      <w:r>
-        <w:rPr>
-          <w:b/>
-          <w:bCs/>
-        </w:rPr>
-        <w:t>.</w:t>
+        <w:t>Figura 2 – Utilização da função autoencoder em um dataset.</w:t>
       </w:r>
     </w:p>
     <w:p>
@@ -12199,43 +11721,7 @@
           <w:sz w:val="22"/>
           <w:szCs w:val="22"/>
         </w:rPr>
-        <w:t xml:space="preserve">Fonte: Ways to Implement Autoencoders with TensorFlow and Python. </w:t>
-      </w:r>
-      <w:r>
-        <w:rPr>
-          <w:b w:val="false"/>
-          <w:bCs w:val="false"/>
-          <w:sz w:val="22"/>
-          <w:szCs w:val="22"/>
-        </w:rPr>
-        <w:t>(</w:t>
-      </w:r>
-      <w:r>
-        <w:rPr>
-          <w:b w:val="false"/>
-          <w:bCs w:val="false"/>
-          <w:sz w:val="22"/>
-          <w:szCs w:val="22"/>
-        </w:rPr>
-        <w:t>2018</w:t>
-      </w:r>
-      <w:r>
-        <w:rPr>
-          <w:b w:val="false"/>
-          <w:bCs w:val="false"/>
-          <w:sz w:val="22"/>
-          <w:szCs w:val="22"/>
-        </w:rPr>
-        <w:t>)</w:t>
-      </w:r>
-      <w:r>
-        <w:rPr>
-          <w:b w:val="false"/>
-          <w:bCs w:val="false"/>
-          <w:sz w:val="22"/>
-          <w:szCs w:val="22"/>
-        </w:rPr>
-        <w:t>.</w:t>
+        <w:t>Fonte: Ways to Implement Autoencoders with TensorFlow and Python. (2018).</w:t>
       </w:r>
     </w:p>
     <w:p>
@@ -12282,43 +11768,7 @@
           <w:sz w:val="22"/>
           <w:szCs w:val="22"/>
         </w:rPr>
-        <w:t xml:space="preserve">Figura </w:t>
-      </w:r>
-      <w:r>
-        <w:rPr>
-          <w:b/>
-          <w:bCs/>
-          <w:sz w:val="22"/>
-          <w:szCs w:val="22"/>
-        </w:rPr>
-        <w:t>3</w:t>
-      </w:r>
-      <w:r>
-        <w:rPr>
-          <w:b/>
-          <w:bCs/>
-          <w:sz w:val="22"/>
-          <w:szCs w:val="22"/>
-        </w:rPr>
-        <w:t xml:space="preserve"> – </w:t>
-      </w:r>
-      <w:r>
-        <w:rPr>
-          <w:b/>
-          <w:bCs/>
-          <w:sz w:val="22"/>
-          <w:szCs w:val="22"/>
-        </w:rPr>
-        <w:t>Resultados obtidos (Entradas acima, saídas abaixo)</w:t>
-      </w:r>
-      <w:r>
-        <w:rPr>
-          <w:b/>
-          <w:bCs/>
-          <w:sz w:val="22"/>
-          <w:szCs w:val="22"/>
-        </w:rPr>
-        <w:t>.</w:t>
+        <w:t>Figura 3 – Resultados obtidos (Entradas acima, saídas abaixo).</w:t>
       </w:r>
     </w:p>
     <w:p>
@@ -12337,7 +11787,7 @@
       </w:pPr>
       <w:r>
         <w:drawing>
-          <wp:anchor behindDoc="0" distT="0" distB="0" distL="0" distR="0" simplePos="0" locked="0" layoutInCell="1" allowOverlap="1" relativeHeight="6">
+          <wp:anchor behindDoc="0" distT="0" distB="0" distL="0" distR="0" simplePos="0" locked="0" layoutInCell="1" allowOverlap="1" relativeHeight="5">
             <wp:simplePos x="0" y="0"/>
             <wp:positionH relativeFrom="column">
               <wp:align>center</wp:align>
@@ -12389,7 +11839,7 @@
           <w:sz w:val="22"/>
           <w:szCs w:val="22"/>
         </w:rPr>
-        <w:t xml:space="preserve">Fonte: Ways to Implement Autoencoders with TensorFlow and Python. </w:t>
+        <w:t>F</w:t>
       </w:r>
       <w:r>
         <w:rPr>
@@ -12398,34 +11848,7 @@
           <w:sz w:val="22"/>
           <w:szCs w:val="22"/>
         </w:rPr>
-        <w:t>(</w:t>
-      </w:r>
-      <w:r>
-        <w:rPr>
-          <w:b w:val="false"/>
-          <w:bCs w:val="false"/>
-          <w:sz w:val="22"/>
-          <w:szCs w:val="22"/>
-        </w:rPr>
-        <w:t>2018</w:t>
-      </w:r>
-      <w:r>
-        <w:rPr>
-          <w:b w:val="false"/>
-          <w:bCs w:val="false"/>
-          <w:sz w:val="22"/>
-          <w:szCs w:val="22"/>
-        </w:rPr>
-        <w:t>)</w:t>
-      </w:r>
-      <w:r>
-        <w:rPr>
-          <w:b w:val="false"/>
-          <w:bCs w:val="false"/>
-          <w:sz w:val="22"/>
-          <w:szCs w:val="22"/>
-        </w:rPr>
-        <w:t>.</w:t>
+        <w:t>onte: Ways to Implement Autoencoders with TensorFlow and Python. (2018).</w:t>
       </w:r>
       <w:r>
         <w:br w:type="page"/>
@@ -12441,9 +11864,9 @@
           <w:szCs w:val="28"/>
         </w:rPr>
       </w:pPr>
-      <w:bookmarkStart w:id="71" w:name="_Toc483916838"/>
+      <w:bookmarkStart w:id="71" w:name="_Toc483916793"/>
       <w:bookmarkStart w:id="72" w:name="_Toc484509760"/>
-      <w:bookmarkStart w:id="73" w:name="_Toc483916793"/>
+      <w:bookmarkStart w:id="73" w:name="_Toc483916838"/>
       <w:r>
         <w:rPr>
           <w:caps w:val="false"/>
@@ -12576,9 +11999,9 @@
           <w:szCs w:val="28"/>
         </w:rPr>
       </w:pPr>
-      <w:bookmarkStart w:id="74" w:name="_Toc484509761"/>
+      <w:bookmarkStart w:id="74" w:name="_Toc483916839"/>
       <w:bookmarkStart w:id="75" w:name="_Toc483916794"/>
-      <w:bookmarkStart w:id="76" w:name="_Toc483916839"/>
+      <w:bookmarkStart w:id="76" w:name="_Toc484509761"/>
       <w:r>
         <w:rPr>
           <w:caps w:val="false"/>
@@ -12651,10 +12074,10 @@
         <w:spacing w:lineRule="auto" w:line="360" w:before="240" w:after="120"/>
         <w:rPr/>
       </w:pPr>
-      <w:bookmarkStart w:id="78" w:name="_Toc118654510"/>
-      <w:bookmarkStart w:id="79" w:name="_Toc483916795"/>
-      <w:bookmarkStart w:id="80" w:name="_Toc483916840"/>
-      <w:bookmarkStart w:id="81" w:name="_Toc484509762"/>
+      <w:bookmarkStart w:id="78" w:name="_Toc484509762"/>
+      <w:bookmarkStart w:id="79" w:name="_Toc483916840"/>
+      <w:bookmarkStart w:id="80" w:name="_Toc483916795"/>
+      <w:bookmarkStart w:id="81" w:name="_Toc118654510"/>
       <w:r>
         <w:rPr>
           <w:caps w:val="false"/>
@@ -12988,7 +12411,27 @@
           <w:sz w:val="28"/>
           <w:szCs w:val="28"/>
         </w:rPr>
-        <w:t xml:space="preserve">APLICAÇÕES DE SATÉLI. </w:t>
+        <w:t>APLICAÇÕES DE SATÉLI</w:t>
+      </w:r>
+      <w:r>
+        <w:rPr>
+          <w:rStyle w:val="StrongEmphasis"/>
+          <w:caps w:val="false"/>
+          <w:smallCaps w:val="false"/>
+          <w:sz w:val="28"/>
+          <w:szCs w:val="28"/>
+        </w:rPr>
+        <w:t>TE</w:t>
+      </w:r>
+      <w:r>
+        <w:rPr>
+          <w:rStyle w:val="StrongEmphasis"/>
+          <w:caps w:val="false"/>
+          <w:smallCaps w:val="false"/>
+          <w:sz w:val="28"/>
+          <w:szCs w:val="28"/>
+        </w:rPr>
+        <w:t xml:space="preserve">. </w:t>
       </w:r>
       <w:r>
         <w:rPr>
@@ -14520,837 +13963,10 @@
     <w:rsid w:val="00e751e1"/>
     <w:rPr/>
   </w:style>
-  <w:style w:type="character" w:styleId="ListLabel1">
-    <w:name w:val="ListLabel 1"/>
-    <w:qFormat/>
-    <w:rPr>
-      <w:rFonts w:cs="Symbol"/>
-    </w:rPr>
-  </w:style>
-  <w:style w:type="character" w:styleId="ListLabel2">
-    <w:name w:val="ListLabel 2"/>
-    <w:qFormat/>
-    <w:rPr>
-      <w:rFonts w:cs="Courier New"/>
-    </w:rPr>
-  </w:style>
-  <w:style w:type="character" w:styleId="ListLabel3">
-    <w:name w:val="ListLabel 3"/>
-    <w:qFormat/>
-    <w:rPr>
-      <w:rFonts w:cs="Wingdings"/>
-    </w:rPr>
-  </w:style>
-  <w:style w:type="character" w:styleId="ListLabel4">
-    <w:name w:val="ListLabel 4"/>
-    <w:qFormat/>
-    <w:rPr>
-      <w:rFonts w:cs="Symbol"/>
-    </w:rPr>
-  </w:style>
-  <w:style w:type="character" w:styleId="ListLabel5">
-    <w:name w:val="ListLabel 5"/>
-    <w:qFormat/>
-    <w:rPr>
-      <w:rFonts w:cs="Courier New"/>
-    </w:rPr>
-  </w:style>
-  <w:style w:type="character" w:styleId="ListLabel6">
-    <w:name w:val="ListLabel 6"/>
-    <w:qFormat/>
-    <w:rPr>
-      <w:rFonts w:cs="Wingdings"/>
-    </w:rPr>
-  </w:style>
-  <w:style w:type="character" w:styleId="ListLabel7">
-    <w:name w:val="ListLabel 7"/>
-    <w:qFormat/>
-    <w:rPr>
-      <w:rFonts w:cs="Symbol"/>
-    </w:rPr>
-  </w:style>
-  <w:style w:type="character" w:styleId="ListLabel8">
-    <w:name w:val="ListLabel 8"/>
-    <w:qFormat/>
-    <w:rPr>
-      <w:rFonts w:cs="Courier New"/>
-    </w:rPr>
-  </w:style>
-  <w:style w:type="character" w:styleId="ListLabel9">
-    <w:name w:val="ListLabel 9"/>
-    <w:qFormat/>
-    <w:rPr>
-      <w:rFonts w:cs="Wingdings"/>
-    </w:rPr>
-  </w:style>
-  <w:style w:type="character" w:styleId="ListLabel10">
-    <w:name w:val="ListLabel 10"/>
-    <w:qFormat/>
-    <w:rPr>
-      <w:rFonts w:cs="Symbol"/>
-    </w:rPr>
-  </w:style>
-  <w:style w:type="character" w:styleId="ListLabel11">
-    <w:name w:val="ListLabel 11"/>
-    <w:qFormat/>
-    <w:rPr>
-      <w:rFonts w:cs="Courier New"/>
-    </w:rPr>
-  </w:style>
-  <w:style w:type="character" w:styleId="ListLabel12">
-    <w:name w:val="ListLabel 12"/>
-    <w:qFormat/>
-    <w:rPr>
-      <w:rFonts w:cs="Wingdings"/>
-    </w:rPr>
-  </w:style>
-  <w:style w:type="character" w:styleId="ListLabel13">
-    <w:name w:val="ListLabel 13"/>
-    <w:qFormat/>
-    <w:rPr>
-      <w:rFonts w:cs="Symbol"/>
-    </w:rPr>
-  </w:style>
-  <w:style w:type="character" w:styleId="ListLabel14">
-    <w:name w:val="ListLabel 14"/>
-    <w:qFormat/>
-    <w:rPr>
-      <w:rFonts w:cs="Courier New"/>
-    </w:rPr>
-  </w:style>
-  <w:style w:type="character" w:styleId="ListLabel15">
-    <w:name w:val="ListLabel 15"/>
-    <w:qFormat/>
-    <w:rPr>
-      <w:rFonts w:cs="Wingdings"/>
-    </w:rPr>
-  </w:style>
-  <w:style w:type="character" w:styleId="ListLabel16">
-    <w:name w:val="ListLabel 16"/>
-    <w:qFormat/>
-    <w:rPr>
-      <w:rFonts w:cs="Symbol"/>
-    </w:rPr>
-  </w:style>
-  <w:style w:type="character" w:styleId="ListLabel17">
-    <w:name w:val="ListLabel 17"/>
-    <w:qFormat/>
-    <w:rPr>
-      <w:rFonts w:cs="Courier New"/>
-    </w:rPr>
-  </w:style>
-  <w:style w:type="character" w:styleId="ListLabel18">
-    <w:name w:val="ListLabel 18"/>
-    <w:qFormat/>
-    <w:rPr>
-      <w:rFonts w:cs="Wingdings"/>
-    </w:rPr>
-  </w:style>
-  <w:style w:type="character" w:styleId="ListLabel19">
-    <w:name w:val="ListLabel 19"/>
-    <w:qFormat/>
-    <w:rPr>
-      <w:rFonts w:cs="Symbol"/>
-    </w:rPr>
-  </w:style>
-  <w:style w:type="character" w:styleId="ListLabel20">
-    <w:name w:val="ListLabel 20"/>
-    <w:qFormat/>
-    <w:rPr>
-      <w:rFonts w:cs="Courier New"/>
-    </w:rPr>
-  </w:style>
-  <w:style w:type="character" w:styleId="ListLabel21">
-    <w:name w:val="ListLabel 21"/>
-    <w:qFormat/>
-    <w:rPr>
-      <w:rFonts w:cs="Wingdings"/>
-    </w:rPr>
-  </w:style>
-  <w:style w:type="character" w:styleId="ListLabel22">
-    <w:name w:val="ListLabel 22"/>
-    <w:qFormat/>
-    <w:rPr>
-      <w:rFonts w:cs="Symbol"/>
-    </w:rPr>
-  </w:style>
-  <w:style w:type="character" w:styleId="ListLabel23">
-    <w:name w:val="ListLabel 23"/>
-    <w:qFormat/>
-    <w:rPr>
-      <w:rFonts w:cs="Courier New"/>
-    </w:rPr>
-  </w:style>
-  <w:style w:type="character" w:styleId="ListLabel24">
-    <w:name w:val="ListLabel 24"/>
-    <w:qFormat/>
-    <w:rPr>
-      <w:rFonts w:cs="Wingdings"/>
-    </w:rPr>
-  </w:style>
-  <w:style w:type="character" w:styleId="ListLabel25">
-    <w:name w:val="ListLabel 25"/>
-    <w:qFormat/>
-    <w:rPr>
-      <w:rFonts w:cs="Symbol"/>
-    </w:rPr>
-  </w:style>
-  <w:style w:type="character" w:styleId="ListLabel26">
-    <w:name w:val="ListLabel 26"/>
-    <w:qFormat/>
-    <w:rPr>
-      <w:rFonts w:cs="Courier New"/>
-    </w:rPr>
-  </w:style>
-  <w:style w:type="character" w:styleId="ListLabel27">
-    <w:name w:val="ListLabel 27"/>
-    <w:qFormat/>
-    <w:rPr>
-      <w:rFonts w:cs="Wingdings"/>
-    </w:rPr>
-  </w:style>
-  <w:style w:type="character" w:styleId="ListLabel28">
-    <w:name w:val="ListLabel 28"/>
-    <w:qFormat/>
-    <w:rPr>
-      <w:rFonts w:cs="Symbol"/>
-    </w:rPr>
-  </w:style>
-  <w:style w:type="character" w:styleId="ListLabel29">
-    <w:name w:val="ListLabel 29"/>
-    <w:qFormat/>
-    <w:rPr>
-      <w:rFonts w:cs="Courier New"/>
-    </w:rPr>
-  </w:style>
-  <w:style w:type="character" w:styleId="ListLabel30">
-    <w:name w:val="ListLabel 30"/>
-    <w:qFormat/>
-    <w:rPr>
-      <w:rFonts w:cs="Wingdings"/>
-    </w:rPr>
-  </w:style>
-  <w:style w:type="character" w:styleId="ListLabel31">
-    <w:name w:val="ListLabel 31"/>
-    <w:qFormat/>
-    <w:rPr>
-      <w:rFonts w:cs="Symbol"/>
-    </w:rPr>
-  </w:style>
-  <w:style w:type="character" w:styleId="ListLabel32">
-    <w:name w:val="ListLabel 32"/>
-    <w:qFormat/>
-    <w:rPr>
-      <w:rFonts w:cs="Courier New"/>
-    </w:rPr>
-  </w:style>
-  <w:style w:type="character" w:styleId="ListLabel33">
-    <w:name w:val="ListLabel 33"/>
-    <w:qFormat/>
-    <w:rPr>
-      <w:rFonts w:cs="Wingdings"/>
-    </w:rPr>
-  </w:style>
-  <w:style w:type="character" w:styleId="ListLabel34">
-    <w:name w:val="ListLabel 34"/>
-    <w:qFormat/>
-    <w:rPr>
-      <w:rFonts w:cs="Symbol"/>
-    </w:rPr>
-  </w:style>
-  <w:style w:type="character" w:styleId="ListLabel35">
-    <w:name w:val="ListLabel 35"/>
-    <w:qFormat/>
-    <w:rPr>
-      <w:rFonts w:cs="Courier New"/>
-    </w:rPr>
-  </w:style>
-  <w:style w:type="character" w:styleId="ListLabel36">
-    <w:name w:val="ListLabel 36"/>
-    <w:qFormat/>
-    <w:rPr>
-      <w:rFonts w:cs="Wingdings"/>
-    </w:rPr>
-  </w:style>
-  <w:style w:type="character" w:styleId="ListLabel37">
-    <w:name w:val="ListLabel 37"/>
-    <w:qFormat/>
-    <w:rPr>
-      <w:rFonts w:cs="Symbol"/>
-    </w:rPr>
-  </w:style>
-  <w:style w:type="character" w:styleId="ListLabel38">
-    <w:name w:val="ListLabel 38"/>
-    <w:qFormat/>
-    <w:rPr>
-      <w:rFonts w:cs="Courier New"/>
-    </w:rPr>
-  </w:style>
-  <w:style w:type="character" w:styleId="ListLabel39">
-    <w:name w:val="ListLabel 39"/>
-    <w:qFormat/>
-    <w:rPr>
-      <w:rFonts w:cs="Wingdings"/>
-    </w:rPr>
-  </w:style>
-  <w:style w:type="character" w:styleId="ListLabel40">
-    <w:name w:val="ListLabel 40"/>
-    <w:qFormat/>
-    <w:rPr>
-      <w:rFonts w:cs="Symbol"/>
-    </w:rPr>
-  </w:style>
-  <w:style w:type="character" w:styleId="ListLabel41">
-    <w:name w:val="ListLabel 41"/>
-    <w:qFormat/>
-    <w:rPr>
-      <w:rFonts w:cs="Courier New"/>
-    </w:rPr>
-  </w:style>
-  <w:style w:type="character" w:styleId="ListLabel42">
-    <w:name w:val="ListLabel 42"/>
-    <w:qFormat/>
-    <w:rPr>
-      <w:rFonts w:cs="Wingdings"/>
-    </w:rPr>
-  </w:style>
-  <w:style w:type="character" w:styleId="ListLabel43">
-    <w:name w:val="ListLabel 43"/>
-    <w:qFormat/>
-    <w:rPr>
-      <w:rFonts w:cs="Symbol"/>
-    </w:rPr>
-  </w:style>
-  <w:style w:type="character" w:styleId="ListLabel44">
-    <w:name w:val="ListLabel 44"/>
-    <w:qFormat/>
-    <w:rPr>
-      <w:rFonts w:cs="Courier New"/>
-    </w:rPr>
-  </w:style>
-  <w:style w:type="character" w:styleId="ListLabel45">
-    <w:name w:val="ListLabel 45"/>
-    <w:qFormat/>
-    <w:rPr>
-      <w:rFonts w:cs="Wingdings"/>
-    </w:rPr>
-  </w:style>
-  <w:style w:type="character" w:styleId="ListLabel46">
-    <w:name w:val="ListLabel 46"/>
-    <w:qFormat/>
-    <w:rPr>
-      <w:rFonts w:cs="Symbol"/>
-    </w:rPr>
-  </w:style>
-  <w:style w:type="character" w:styleId="ListLabel47">
-    <w:name w:val="ListLabel 47"/>
-    <w:qFormat/>
-    <w:rPr>
-      <w:rFonts w:cs="Courier New"/>
-    </w:rPr>
-  </w:style>
-  <w:style w:type="character" w:styleId="ListLabel48">
-    <w:name w:val="ListLabel 48"/>
-    <w:qFormat/>
-    <w:rPr>
-      <w:rFonts w:cs="Wingdings"/>
-    </w:rPr>
-  </w:style>
-  <w:style w:type="character" w:styleId="ListLabel49">
-    <w:name w:val="ListLabel 49"/>
-    <w:qFormat/>
-    <w:rPr>
-      <w:rFonts w:cs="Symbol"/>
-    </w:rPr>
-  </w:style>
-  <w:style w:type="character" w:styleId="ListLabel50">
-    <w:name w:val="ListLabel 50"/>
-    <w:qFormat/>
-    <w:rPr>
-      <w:rFonts w:cs="Courier New"/>
-    </w:rPr>
-  </w:style>
-  <w:style w:type="character" w:styleId="ListLabel51">
-    <w:name w:val="ListLabel 51"/>
-    <w:qFormat/>
-    <w:rPr>
-      <w:rFonts w:cs="Wingdings"/>
-    </w:rPr>
-  </w:style>
-  <w:style w:type="character" w:styleId="ListLabel52">
-    <w:name w:val="ListLabel 52"/>
-    <w:qFormat/>
-    <w:rPr>
-      <w:rFonts w:cs="Symbol"/>
-    </w:rPr>
-  </w:style>
-  <w:style w:type="character" w:styleId="ListLabel53">
-    <w:name w:val="ListLabel 53"/>
-    <w:qFormat/>
-    <w:rPr>
-      <w:rFonts w:cs="Courier New"/>
-    </w:rPr>
-  </w:style>
-  <w:style w:type="character" w:styleId="ListLabel54">
-    <w:name w:val="ListLabel 54"/>
-    <w:qFormat/>
-    <w:rPr>
-      <w:rFonts w:cs="Wingdings"/>
-    </w:rPr>
-  </w:style>
-  <w:style w:type="character" w:styleId="ListLabel55">
-    <w:name w:val="ListLabel 55"/>
-    <w:qFormat/>
-    <w:rPr>
-      <w:rFonts w:cs="Symbol"/>
-    </w:rPr>
-  </w:style>
-  <w:style w:type="character" w:styleId="ListLabel56">
-    <w:name w:val="ListLabel 56"/>
-    <w:qFormat/>
-    <w:rPr>
-      <w:rFonts w:cs="Courier New"/>
-    </w:rPr>
-  </w:style>
-  <w:style w:type="character" w:styleId="ListLabel57">
-    <w:name w:val="ListLabel 57"/>
-    <w:qFormat/>
-    <w:rPr>
-      <w:rFonts w:cs="Wingdings"/>
-    </w:rPr>
-  </w:style>
-  <w:style w:type="character" w:styleId="ListLabel58">
-    <w:name w:val="ListLabel 58"/>
-    <w:qFormat/>
-    <w:rPr>
-      <w:rFonts w:cs="Symbol"/>
-    </w:rPr>
-  </w:style>
-  <w:style w:type="character" w:styleId="ListLabel59">
-    <w:name w:val="ListLabel 59"/>
-    <w:qFormat/>
-    <w:rPr>
-      <w:rFonts w:cs="Courier New"/>
-    </w:rPr>
-  </w:style>
-  <w:style w:type="character" w:styleId="ListLabel60">
-    <w:name w:val="ListLabel 60"/>
-    <w:qFormat/>
-    <w:rPr>
-      <w:rFonts w:cs="Wingdings"/>
-    </w:rPr>
-  </w:style>
-  <w:style w:type="character" w:styleId="ListLabel61">
-    <w:name w:val="ListLabel 61"/>
-    <w:qFormat/>
-    <w:rPr>
-      <w:rFonts w:cs="Symbol"/>
-    </w:rPr>
-  </w:style>
-  <w:style w:type="character" w:styleId="ListLabel62">
-    <w:name w:val="ListLabel 62"/>
-    <w:qFormat/>
-    <w:rPr>
-      <w:rFonts w:cs="Courier New"/>
-    </w:rPr>
-  </w:style>
-  <w:style w:type="character" w:styleId="ListLabel63">
-    <w:name w:val="ListLabel 63"/>
-    <w:qFormat/>
-    <w:rPr>
-      <w:rFonts w:cs="Wingdings"/>
-    </w:rPr>
-  </w:style>
-  <w:style w:type="character" w:styleId="ListLabel64">
-    <w:name w:val="ListLabel 64"/>
-    <w:qFormat/>
-    <w:rPr>
-      <w:b/>
-      <w:bCs/>
-    </w:rPr>
-  </w:style>
   <w:style w:type="character" w:styleId="IndexLink">
     <w:name w:val="Index Link"/>
     <w:qFormat/>
     <w:rPr/>
-  </w:style>
-  <w:style w:type="character" w:styleId="ListLabel65">
-    <w:name w:val="ListLabel 65"/>
-    <w:qFormat/>
-    <w:rPr>
-      <w:rFonts w:cs="Symbol"/>
-    </w:rPr>
-  </w:style>
-  <w:style w:type="character" w:styleId="ListLabel66">
-    <w:name w:val="ListLabel 66"/>
-    <w:qFormat/>
-    <w:rPr>
-      <w:rFonts w:cs="Courier New"/>
-    </w:rPr>
-  </w:style>
-  <w:style w:type="character" w:styleId="ListLabel67">
-    <w:name w:val="ListLabel 67"/>
-    <w:qFormat/>
-    <w:rPr>
-      <w:rFonts w:cs="Wingdings"/>
-    </w:rPr>
-  </w:style>
-  <w:style w:type="character" w:styleId="ListLabel68">
-    <w:name w:val="ListLabel 68"/>
-    <w:qFormat/>
-    <w:rPr>
-      <w:rFonts w:cs="Symbol"/>
-    </w:rPr>
-  </w:style>
-  <w:style w:type="character" w:styleId="ListLabel69">
-    <w:name w:val="ListLabel 69"/>
-    <w:qFormat/>
-    <w:rPr>
-      <w:rFonts w:cs="Courier New"/>
-    </w:rPr>
-  </w:style>
-  <w:style w:type="character" w:styleId="ListLabel70">
-    <w:name w:val="ListLabel 70"/>
-    <w:qFormat/>
-    <w:rPr>
-      <w:rFonts w:cs="Wingdings"/>
-    </w:rPr>
-  </w:style>
-  <w:style w:type="character" w:styleId="ListLabel71">
-    <w:name w:val="ListLabel 71"/>
-    <w:qFormat/>
-    <w:rPr>
-      <w:rFonts w:cs="Symbol"/>
-    </w:rPr>
-  </w:style>
-  <w:style w:type="character" w:styleId="ListLabel72">
-    <w:name w:val="ListLabel 72"/>
-    <w:qFormat/>
-    <w:rPr>
-      <w:rFonts w:cs="Courier New"/>
-    </w:rPr>
-  </w:style>
-  <w:style w:type="character" w:styleId="ListLabel73">
-    <w:name w:val="ListLabel 73"/>
-    <w:qFormat/>
-    <w:rPr>
-      <w:rFonts w:cs="Wingdings"/>
-    </w:rPr>
-  </w:style>
-  <w:style w:type="character" w:styleId="ListLabel74">
-    <w:name w:val="ListLabel 74"/>
-    <w:qFormat/>
-    <w:rPr>
-      <w:rFonts w:cs="Symbol"/>
-    </w:rPr>
-  </w:style>
-  <w:style w:type="character" w:styleId="ListLabel75">
-    <w:name w:val="ListLabel 75"/>
-    <w:qFormat/>
-    <w:rPr>
-      <w:rFonts w:cs="Courier New"/>
-    </w:rPr>
-  </w:style>
-  <w:style w:type="character" w:styleId="ListLabel76">
-    <w:name w:val="ListLabel 76"/>
-    <w:qFormat/>
-    <w:rPr>
-      <w:rFonts w:cs="Wingdings"/>
-    </w:rPr>
-  </w:style>
-  <w:style w:type="character" w:styleId="ListLabel77">
-    <w:name w:val="ListLabel 77"/>
-    <w:qFormat/>
-    <w:rPr>
-      <w:rFonts w:cs="Symbol"/>
-    </w:rPr>
-  </w:style>
-  <w:style w:type="character" w:styleId="ListLabel78">
-    <w:name w:val="ListLabel 78"/>
-    <w:qFormat/>
-    <w:rPr>
-      <w:rFonts w:cs="Courier New"/>
-    </w:rPr>
-  </w:style>
-  <w:style w:type="character" w:styleId="ListLabel79">
-    <w:name w:val="ListLabel 79"/>
-    <w:qFormat/>
-    <w:rPr>
-      <w:rFonts w:cs="Wingdings"/>
-    </w:rPr>
-  </w:style>
-  <w:style w:type="character" w:styleId="ListLabel80">
-    <w:name w:val="ListLabel 80"/>
-    <w:qFormat/>
-    <w:rPr>
-      <w:rFonts w:cs="Symbol"/>
-    </w:rPr>
-  </w:style>
-  <w:style w:type="character" w:styleId="ListLabel81">
-    <w:name w:val="ListLabel 81"/>
-    <w:qFormat/>
-    <w:rPr>
-      <w:rFonts w:cs="Courier New"/>
-    </w:rPr>
-  </w:style>
-  <w:style w:type="character" w:styleId="ListLabel82">
-    <w:name w:val="ListLabel 82"/>
-    <w:qFormat/>
-    <w:rPr>
-      <w:rFonts w:cs="Wingdings"/>
-    </w:rPr>
-  </w:style>
-  <w:style w:type="character" w:styleId="ListLabel83">
-    <w:name w:val="ListLabel 83"/>
-    <w:qFormat/>
-    <w:rPr>
-      <w:rFonts w:cs="Symbol"/>
-    </w:rPr>
-  </w:style>
-  <w:style w:type="character" w:styleId="ListLabel84">
-    <w:name w:val="ListLabel 84"/>
-    <w:qFormat/>
-    <w:rPr>
-      <w:rFonts w:cs="Courier New"/>
-    </w:rPr>
-  </w:style>
-  <w:style w:type="character" w:styleId="ListLabel85">
-    <w:name w:val="ListLabel 85"/>
-    <w:qFormat/>
-    <w:rPr>
-      <w:rFonts w:cs="Wingdings"/>
-    </w:rPr>
-  </w:style>
-  <w:style w:type="character" w:styleId="ListLabel86">
-    <w:name w:val="ListLabel 86"/>
-    <w:qFormat/>
-    <w:rPr>
-      <w:rFonts w:cs="Symbol"/>
-    </w:rPr>
-  </w:style>
-  <w:style w:type="character" w:styleId="ListLabel87">
-    <w:name w:val="ListLabel 87"/>
-    <w:qFormat/>
-    <w:rPr>
-      <w:rFonts w:cs="Courier New"/>
-    </w:rPr>
-  </w:style>
-  <w:style w:type="character" w:styleId="ListLabel88">
-    <w:name w:val="ListLabel 88"/>
-    <w:qFormat/>
-    <w:rPr>
-      <w:rFonts w:cs="Wingdings"/>
-    </w:rPr>
-  </w:style>
-  <w:style w:type="character" w:styleId="ListLabel89">
-    <w:name w:val="ListLabel 89"/>
-    <w:qFormat/>
-    <w:rPr>
-      <w:rFonts w:cs="Symbol"/>
-    </w:rPr>
-  </w:style>
-  <w:style w:type="character" w:styleId="ListLabel90">
-    <w:name w:val="ListLabel 90"/>
-    <w:qFormat/>
-    <w:rPr>
-      <w:rFonts w:cs="Courier New"/>
-    </w:rPr>
-  </w:style>
-  <w:style w:type="character" w:styleId="ListLabel91">
-    <w:name w:val="ListLabel 91"/>
-    <w:qFormat/>
-    <w:rPr>
-      <w:rFonts w:cs="Wingdings"/>
-    </w:rPr>
-  </w:style>
-  <w:style w:type="character" w:styleId="ListLabel92">
-    <w:name w:val="ListLabel 92"/>
-    <w:qFormat/>
-    <w:rPr>
-      <w:rFonts w:cs="Symbol"/>
-    </w:rPr>
-  </w:style>
-  <w:style w:type="character" w:styleId="ListLabel93">
-    <w:name w:val="ListLabel 93"/>
-    <w:qFormat/>
-    <w:rPr>
-      <w:rFonts w:cs="Courier New"/>
-    </w:rPr>
-  </w:style>
-  <w:style w:type="character" w:styleId="ListLabel94">
-    <w:name w:val="ListLabel 94"/>
-    <w:qFormat/>
-    <w:rPr>
-      <w:rFonts w:cs="Wingdings"/>
-    </w:rPr>
-  </w:style>
-  <w:style w:type="character" w:styleId="ListLabel95">
-    <w:name w:val="ListLabel 95"/>
-    <w:qFormat/>
-    <w:rPr>
-      <w:rFonts w:cs="Symbol"/>
-    </w:rPr>
-  </w:style>
-  <w:style w:type="character" w:styleId="ListLabel96">
-    <w:name w:val="ListLabel 96"/>
-    <w:qFormat/>
-    <w:rPr>
-      <w:rFonts w:cs="Courier New"/>
-    </w:rPr>
-  </w:style>
-  <w:style w:type="character" w:styleId="ListLabel97">
-    <w:name w:val="ListLabel 97"/>
-    <w:qFormat/>
-    <w:rPr>
-      <w:rFonts w:cs="Wingdings"/>
-    </w:rPr>
-  </w:style>
-  <w:style w:type="character" w:styleId="ListLabel98">
-    <w:name w:val="ListLabel 98"/>
-    <w:qFormat/>
-    <w:rPr>
-      <w:rFonts w:cs="Symbol"/>
-    </w:rPr>
-  </w:style>
-  <w:style w:type="character" w:styleId="ListLabel99">
-    <w:name w:val="ListLabel 99"/>
-    <w:qFormat/>
-    <w:rPr>
-      <w:rFonts w:cs="Courier New"/>
-    </w:rPr>
-  </w:style>
-  <w:style w:type="character" w:styleId="ListLabel100">
-    <w:name w:val="ListLabel 100"/>
-    <w:qFormat/>
-    <w:rPr>
-      <w:rFonts w:cs="Wingdings"/>
-    </w:rPr>
-  </w:style>
-  <w:style w:type="character" w:styleId="ListLabel101">
-    <w:name w:val="ListLabel 101"/>
-    <w:qFormat/>
-    <w:rPr>
-      <w:rFonts w:cs="Symbol"/>
-    </w:rPr>
-  </w:style>
-  <w:style w:type="character" w:styleId="ListLabel102">
-    <w:name w:val="ListLabel 102"/>
-    <w:qFormat/>
-    <w:rPr>
-      <w:rFonts w:cs="Courier New"/>
-    </w:rPr>
-  </w:style>
-  <w:style w:type="character" w:styleId="ListLabel103">
-    <w:name w:val="ListLabel 103"/>
-    <w:qFormat/>
-    <w:rPr>
-      <w:rFonts w:cs="Wingdings"/>
-    </w:rPr>
-  </w:style>
-  <w:style w:type="character" w:styleId="ListLabel104">
-    <w:name w:val="ListLabel 104"/>
-    <w:qFormat/>
-    <w:rPr>
-      <w:rFonts w:cs="Symbol"/>
-    </w:rPr>
-  </w:style>
-  <w:style w:type="character" w:styleId="ListLabel105">
-    <w:name w:val="ListLabel 105"/>
-    <w:qFormat/>
-    <w:rPr>
-      <w:rFonts w:cs="Courier New"/>
-    </w:rPr>
-  </w:style>
-  <w:style w:type="character" w:styleId="ListLabel106">
-    <w:name w:val="ListLabel 106"/>
-    <w:qFormat/>
-    <w:rPr>
-      <w:rFonts w:cs="Wingdings"/>
-    </w:rPr>
-  </w:style>
-  <w:style w:type="character" w:styleId="ListLabel107">
-    <w:name w:val="ListLabel 107"/>
-    <w:qFormat/>
-    <w:rPr>
-      <w:rFonts w:cs="Symbol"/>
-    </w:rPr>
-  </w:style>
-  <w:style w:type="character" w:styleId="ListLabel108">
-    <w:name w:val="ListLabel 108"/>
-    <w:qFormat/>
-    <w:rPr>
-      <w:rFonts w:cs="Courier New"/>
-    </w:rPr>
-  </w:style>
-  <w:style w:type="character" w:styleId="ListLabel109">
-    <w:name w:val="ListLabel 109"/>
-    <w:qFormat/>
-    <w:rPr>
-      <w:rFonts w:cs="Wingdings"/>
-    </w:rPr>
-  </w:style>
-  <w:style w:type="character" w:styleId="ListLabel110">
-    <w:name w:val="ListLabel 110"/>
-    <w:qFormat/>
-    <w:rPr>
-      <w:rFonts w:cs="Symbol"/>
-    </w:rPr>
-  </w:style>
-  <w:style w:type="character" w:styleId="ListLabel111">
-    <w:name w:val="ListLabel 111"/>
-    <w:qFormat/>
-    <w:rPr>
-      <w:rFonts w:cs="Courier New"/>
-    </w:rPr>
-  </w:style>
-  <w:style w:type="character" w:styleId="ListLabel112">
-    <w:name w:val="ListLabel 112"/>
-    <w:qFormat/>
-    <w:rPr>
-      <w:rFonts w:cs="Wingdings"/>
-    </w:rPr>
-  </w:style>
-  <w:style w:type="character" w:styleId="ListLabel113">
-    <w:name w:val="ListLabel 113"/>
-    <w:qFormat/>
-    <w:rPr>
-      <w:rFonts w:cs="Symbol"/>
-    </w:rPr>
-  </w:style>
-  <w:style w:type="character" w:styleId="ListLabel114">
-    <w:name w:val="ListLabel 114"/>
-    <w:qFormat/>
-    <w:rPr>
-      <w:rFonts w:cs="Courier New"/>
-    </w:rPr>
-  </w:style>
-  <w:style w:type="character" w:styleId="ListLabel115">
-    <w:name w:val="ListLabel 115"/>
-    <w:qFormat/>
-    <w:rPr>
-      <w:rFonts w:cs="Wingdings"/>
-    </w:rPr>
-  </w:style>
-  <w:style w:type="character" w:styleId="ListLabel116">
-    <w:name w:val="ListLabel 116"/>
-    <w:qFormat/>
-    <w:rPr>
-      <w:rFonts w:cs="Symbol"/>
-    </w:rPr>
-  </w:style>
-  <w:style w:type="character" w:styleId="ListLabel117">
-    <w:name w:val="ListLabel 117"/>
-    <w:qFormat/>
-    <w:rPr>
-      <w:rFonts w:cs="Courier New"/>
-    </w:rPr>
-  </w:style>
-  <w:style w:type="character" w:styleId="ListLabel118">
-    <w:name w:val="ListLabel 118"/>
-    <w:qFormat/>
-    <w:rPr>
-      <w:rFonts w:cs="Wingdings"/>
-    </w:rPr>
   </w:style>
   <w:style w:type="character" w:styleId="StrongEmphasis">
     <w:name w:val="Strong Emphasis"/>
@@ -15358,195 +13974,6 @@
     <w:rPr>
       <w:b/>
       <w:bCs/>
-    </w:rPr>
-  </w:style>
-  <w:style w:type="character" w:styleId="ListLabel119">
-    <w:name w:val="ListLabel 119"/>
-    <w:qFormat/>
-    <w:rPr>
-      <w:rFonts w:cs="Symbol"/>
-    </w:rPr>
-  </w:style>
-  <w:style w:type="character" w:styleId="ListLabel120">
-    <w:name w:val="ListLabel 120"/>
-    <w:qFormat/>
-    <w:rPr>
-      <w:rFonts w:cs="Courier New"/>
-    </w:rPr>
-  </w:style>
-  <w:style w:type="character" w:styleId="ListLabel121">
-    <w:name w:val="ListLabel 121"/>
-    <w:qFormat/>
-    <w:rPr>
-      <w:rFonts w:cs="Wingdings"/>
-    </w:rPr>
-  </w:style>
-  <w:style w:type="character" w:styleId="ListLabel122">
-    <w:name w:val="ListLabel 122"/>
-    <w:qFormat/>
-    <w:rPr>
-      <w:rFonts w:cs="Symbol"/>
-    </w:rPr>
-  </w:style>
-  <w:style w:type="character" w:styleId="ListLabel123">
-    <w:name w:val="ListLabel 123"/>
-    <w:qFormat/>
-    <w:rPr>
-      <w:rFonts w:cs="Courier New"/>
-    </w:rPr>
-  </w:style>
-  <w:style w:type="character" w:styleId="ListLabel124">
-    <w:name w:val="ListLabel 124"/>
-    <w:qFormat/>
-    <w:rPr>
-      <w:rFonts w:cs="Wingdings"/>
-    </w:rPr>
-  </w:style>
-  <w:style w:type="character" w:styleId="ListLabel125">
-    <w:name w:val="ListLabel 125"/>
-    <w:qFormat/>
-    <w:rPr>
-      <w:rFonts w:cs="Symbol"/>
-    </w:rPr>
-  </w:style>
-  <w:style w:type="character" w:styleId="ListLabel126">
-    <w:name w:val="ListLabel 126"/>
-    <w:qFormat/>
-    <w:rPr>
-      <w:rFonts w:cs="Courier New"/>
-    </w:rPr>
-  </w:style>
-  <w:style w:type="character" w:styleId="ListLabel127">
-    <w:name w:val="ListLabel 127"/>
-    <w:qFormat/>
-    <w:rPr>
-      <w:rFonts w:cs="Wingdings"/>
-    </w:rPr>
-  </w:style>
-  <w:style w:type="character" w:styleId="ListLabel128">
-    <w:name w:val="ListLabel 128"/>
-    <w:qFormat/>
-    <w:rPr>
-      <w:rFonts w:cs="Symbol"/>
-    </w:rPr>
-  </w:style>
-  <w:style w:type="character" w:styleId="ListLabel129">
-    <w:name w:val="ListLabel 129"/>
-    <w:qFormat/>
-    <w:rPr>
-      <w:rFonts w:cs="Courier New"/>
-    </w:rPr>
-  </w:style>
-  <w:style w:type="character" w:styleId="ListLabel130">
-    <w:name w:val="ListLabel 130"/>
-    <w:qFormat/>
-    <w:rPr>
-      <w:rFonts w:cs="Wingdings"/>
-    </w:rPr>
-  </w:style>
-  <w:style w:type="character" w:styleId="ListLabel131">
-    <w:name w:val="ListLabel 131"/>
-    <w:qFormat/>
-    <w:rPr>
-      <w:rFonts w:cs="Symbol"/>
-    </w:rPr>
-  </w:style>
-  <w:style w:type="character" w:styleId="ListLabel132">
-    <w:name w:val="ListLabel 132"/>
-    <w:qFormat/>
-    <w:rPr>
-      <w:rFonts w:cs="Courier New"/>
-    </w:rPr>
-  </w:style>
-  <w:style w:type="character" w:styleId="ListLabel133">
-    <w:name w:val="ListLabel 133"/>
-    <w:qFormat/>
-    <w:rPr>
-      <w:rFonts w:cs="Wingdings"/>
-    </w:rPr>
-  </w:style>
-  <w:style w:type="character" w:styleId="ListLabel134">
-    <w:name w:val="ListLabel 134"/>
-    <w:qFormat/>
-    <w:rPr>
-      <w:rFonts w:cs="Symbol"/>
-    </w:rPr>
-  </w:style>
-  <w:style w:type="character" w:styleId="ListLabel135">
-    <w:name w:val="ListLabel 135"/>
-    <w:qFormat/>
-    <w:rPr>
-      <w:rFonts w:cs="Courier New"/>
-    </w:rPr>
-  </w:style>
-  <w:style w:type="character" w:styleId="ListLabel136">
-    <w:name w:val="ListLabel 136"/>
-    <w:qFormat/>
-    <w:rPr>
-      <w:rFonts w:cs="Wingdings"/>
-    </w:rPr>
-  </w:style>
-  <w:style w:type="character" w:styleId="ListLabel137">
-    <w:name w:val="ListLabel 137"/>
-    <w:qFormat/>
-    <w:rPr>
-      <w:rFonts w:cs="Symbol"/>
-    </w:rPr>
-  </w:style>
-  <w:style w:type="character" w:styleId="ListLabel138">
-    <w:name w:val="ListLabel 138"/>
-    <w:qFormat/>
-    <w:rPr>
-      <w:rFonts w:cs="Courier New"/>
-    </w:rPr>
-  </w:style>
-  <w:style w:type="character" w:styleId="ListLabel139">
-    <w:name w:val="ListLabel 139"/>
-    <w:qFormat/>
-    <w:rPr>
-      <w:rFonts w:cs="Wingdings"/>
-    </w:rPr>
-  </w:style>
-  <w:style w:type="character" w:styleId="ListLabel140">
-    <w:name w:val="ListLabel 140"/>
-    <w:qFormat/>
-    <w:rPr>
-      <w:rFonts w:cs="Symbol"/>
-    </w:rPr>
-  </w:style>
-  <w:style w:type="character" w:styleId="ListLabel141">
-    <w:name w:val="ListLabel 141"/>
-    <w:qFormat/>
-    <w:rPr>
-      <w:rFonts w:cs="Courier New"/>
-    </w:rPr>
-  </w:style>
-  <w:style w:type="character" w:styleId="ListLabel142">
-    <w:name w:val="ListLabel 142"/>
-    <w:qFormat/>
-    <w:rPr>
-      <w:rFonts w:cs="Wingdings"/>
-    </w:rPr>
-  </w:style>
-  <w:style w:type="character" w:styleId="ListLabel143">
-    <w:name w:val="ListLabel 143"/>
-    <w:qFormat/>
-    <w:rPr>
-      <w:rFonts w:cs="Symbol"/>
-    </w:rPr>
-  </w:style>
-  <w:style w:type="character" w:styleId="ListLabel144">
-    <w:name w:val="ListLabel 144"/>
-    <w:qFormat/>
-    <w:rPr>
-      <w:rFonts w:cs="Courier New"/>
-    </w:rPr>
-  </w:style>
-  <w:style w:type="character" w:styleId="ListLabel145">
-    <w:name w:val="ListLabel 145"/>
-    <w:qFormat/>
-    <w:rPr>
-      <w:rFonts w:cs="Wingdings"/>
     </w:rPr>
   </w:style>
   <w:style w:type="paragraph" w:styleId="Heading">
@@ -15604,6 +14031,13 @@
     <w:pPr>
       <w:suppressLineNumbers/>
     </w:pPr>
+    <w:rPr/>
+  </w:style>
+  <w:style w:type="paragraph" w:styleId="HeaderandFooter">
+    <w:name w:val="Header and Footer"/>
+    <w:basedOn w:val="Normal"/>
+    <w:qFormat/>
+    <w:pPr/>
     <w:rPr/>
   </w:style>
   <w:style w:type="paragraph" w:styleId="Header">

</xml_diff>